<commit_message>
the different with cluster
</commit_message>
<xml_diff>
--- a/HMM/HMM模型.docx
+++ b/HMM/HMM模型.docx
@@ -52,6 +52,52 @@
           <w:rFonts w:hint="eastAsia"/>
         </w:rPr>
         <w:t>对于任何一组不自相矛盾的信息，这个最大熵模型不仅存在，而且是唯一的。</w:t>
+      </w:r>
+    </w:p>
+    <w:p/>
+    <w:p>
+      <w:r>
+        <w:t>HMM</w:t>
+      </w:r>
+      <w:r>
+        <w:rPr>
+          <w:rFonts w:hint="eastAsia"/>
+        </w:rPr>
+        <w:t>和聚类的区别：</w:t>
+      </w:r>
+      <w:bookmarkStart w:id="0" w:name="_GoBack"/>
+      <w:bookmarkEnd w:id="0"/>
+    </w:p>
+    <w:p>
+      <w:r>
+        <w:rPr>
+          <w:rFonts w:hint="eastAsia"/>
+        </w:rPr>
+        <w:t>有无</w:t>
+      </w:r>
+      <w:r>
+        <w:rPr>
+          <w:rFonts w:hint="eastAsia"/>
+        </w:rPr>
+        <w:t>两个基础条件：</w:t>
+      </w:r>
+      <w:r>
+        <w:t xml:space="preserve"> </w:t>
+      </w:r>
+    </w:p>
+    <w:p>
+      <w:r>
+        <w:t xml:space="preserve">1.已知对应问题的观测状态集合K </w:t>
+      </w:r>
+    </w:p>
+    <w:p>
+      <w:pPr>
+        <w:rPr>
+          <w:rFonts w:hint="eastAsia"/>
+        </w:rPr>
+      </w:pPr>
+      <w:r>
+        <w:t>2.已知对应问题的隐藏状态集合S</w:t>
       </w:r>
     </w:p>
     <w:p/>
@@ -114,11 +160,6 @@
       </w:r>
     </w:p>
     <w:p>
-      <w:pPr>
-        <w:rPr>
-          <w:rFonts w:hint="eastAsia"/>
-        </w:rPr>
-      </w:pPr>
       <w:r>
         <w:rPr>
           <w:rFonts w:hint="eastAsia"/>
@@ -128,16 +169,8 @@
       <w:r>
         <w:t>HMM模型里的参数，我们需要从可见结果估计出这些参数，这是建模的一个必要步骤。</w:t>
       </w:r>
-      <w:bookmarkStart w:id="0" w:name="_GoBack"/>
-      <w:bookmarkEnd w:id="0"/>
-    </w:p>
-    <w:p>
-      <w:pPr>
-        <w:rPr>
-          <w:rFonts w:hint="eastAsia"/>
-        </w:rPr>
-      </w:pPr>
-    </w:p>
+    </w:p>
+    <w:p/>
     <w:sectPr>
       <w:pgSz w:w="11906" w:h="16838"/>
       <w:pgMar w:top="1440" w:right="1800" w:bottom="1440" w:left="1800" w:header="851" w:footer="992" w:gutter="0"/>

</xml_diff>